<commit_message>
Made small changes to the skills section in resume
</commit_message>
<xml_diff>
--- a/SANCHITH PADMARAJ.docx
+++ b/SANCHITH PADMARAJ.docx
@@ -1122,17 +1122,17 @@
         </w:rPr>
         <w:t xml:space="preserve"> system </w:t>
       </w:r>
-      <w:proofErr w:type="spellStart"/>
-      <w:r>
-        <w:rPr>
-          <w:rFonts w:ascii="Verdana" w:hAnsi="Verdana" w:cs="Calibri Light"/>
-          <w:sz w:val="18"/>
-          <w:szCs w:val="18"/>
-          <w:lang w:val="en-US"/>
-        </w:rPr>
-        <w:t>verilog</w:t>
-      </w:r>
-      <w:proofErr w:type="spellEnd"/>
+      <w:r>
+        <w:rPr>
+          <w:rFonts w:ascii="Verdana" w:hAnsi="Verdana" w:cs="Calibri Light"/>
+          <w:sz w:val="18"/>
+          <w:szCs w:val="18"/>
+          <w:lang w:val="en-US"/>
+        </w:rPr>
+        <w:t>Verilog</w:t>
+      </w:r>
+      <w:bookmarkStart w:id="0" w:name="_GoBack"/>
+      <w:bookmarkEnd w:id="0"/>
       <w:r>
         <w:rPr>
           <w:rFonts w:ascii="Verdana" w:hAnsi="Verdana" w:cs="Calibri Light"/>
@@ -1257,30 +1257,26 @@
           <w:szCs w:val="18"/>
           <w:lang w:val="en-US"/>
         </w:rPr>
-        <w:t xml:space="preserve">, H </w:t>
-      </w:r>
-      <w:proofErr w:type="spellStart"/>
-      <w:proofErr w:type="gramStart"/>
-      <w:r>
-        <w:rPr>
-          <w:rFonts w:ascii="Verdana" w:hAnsi="Verdana" w:cs="Calibri Light"/>
-          <w:sz w:val="18"/>
-          <w:szCs w:val="18"/>
-          <w:lang w:val="en-US"/>
-        </w:rPr>
-        <w:t>Spice</w:t>
-      </w:r>
-      <w:r>
-        <w:rPr>
-          <w:rFonts w:ascii="Verdana" w:hAnsi="Verdana" w:cs="Calibri Light"/>
-          <w:sz w:val="18"/>
-          <w:szCs w:val="18"/>
-          <w:lang w:val="en-US"/>
-        </w:rPr>
-        <w:t>,UVM</w:t>
-      </w:r>
-      <w:proofErr w:type="spellEnd"/>
-      <w:proofErr w:type="gramEnd"/>
+        <w:t>, H Spice</w:t>
+      </w:r>
+      <w:r>
+        <w:rPr>
+          <w:rFonts w:ascii="Verdana" w:hAnsi="Verdana" w:cs="Calibri Light"/>
+          <w:sz w:val="18"/>
+          <w:szCs w:val="18"/>
+          <w:lang w:val="en-US"/>
+        </w:rPr>
+        <w:t xml:space="preserve">, </w:t>
+      </w:r>
+      <w:r>
+        <w:rPr>
+          <w:rFonts w:ascii="Verdana" w:hAnsi="Verdana" w:cs="Calibri Light"/>
+          <w:sz w:val="18"/>
+          <w:szCs w:val="18"/>
+          <w:lang w:val="en-US"/>
+        </w:rPr>
+        <w:t>UVM</w:t>
+      </w:r>
       <w:r>
         <w:rPr>
           <w:rFonts w:ascii="Verdana" w:hAnsi="Verdana" w:cs="Calibri Light"/>
@@ -1770,25 +1766,7 @@
           <w:szCs w:val="18"/>
           <w:lang w:val="en-US"/>
         </w:rPr>
-        <w:t xml:space="preserve"> a custom RISC processor which is basically a </w:t>
-      </w:r>
-      <w:r>
-        <w:rPr>
-          <w:rFonts w:ascii="Verdana" w:hAnsi="Verdana" w:cs="Calibri Light"/>
-          <w:sz w:val="18"/>
-          <w:szCs w:val="18"/>
-          <w:lang w:val="en-US"/>
-        </w:rPr>
-        <w:t>stripped-down</w:t>
-      </w:r>
-      <w:r>
-        <w:rPr>
-          <w:rFonts w:ascii="Verdana" w:hAnsi="Verdana" w:cs="Calibri Light"/>
-          <w:sz w:val="18"/>
-          <w:szCs w:val="18"/>
-          <w:lang w:val="en-US"/>
-        </w:rPr>
-        <w:t xml:space="preserve"> MIPS processor.</w:t>
+        <w:t xml:space="preserve"> a custom RISC processor which is basically a stripped-down MIPS processor.</w:t>
       </w:r>
     </w:p>
     <w:p>
@@ -1892,25 +1870,7 @@
           <w:szCs w:val="18"/>
           <w:lang w:val="en-US"/>
         </w:rPr>
-        <w:t xml:space="preserve"> the multicycle </w:t>
-      </w:r>
-      <w:r>
-        <w:rPr>
-          <w:rFonts w:ascii="Verdana" w:hAnsi="Verdana" w:cs="Calibri Light"/>
-          <w:sz w:val="18"/>
-          <w:szCs w:val="18"/>
-          <w:lang w:val="en-US"/>
-        </w:rPr>
-        <w:t>Datapath</w:t>
-      </w:r>
-      <w:r>
-        <w:rPr>
-          <w:rFonts w:ascii="Verdana" w:hAnsi="Verdana" w:cs="Calibri Light"/>
-          <w:sz w:val="18"/>
-          <w:szCs w:val="18"/>
-          <w:lang w:val="en-US"/>
-        </w:rPr>
-        <w:t xml:space="preserve"> version of the processor utilizing the VHDL</w:t>
+        <w:t xml:space="preserve"> the multicycle Datapath version of the processor utilizing the VHDL</w:t>
       </w:r>
     </w:p>
     <w:p>
@@ -1944,16 +1904,7 @@
           <w:szCs w:val="18"/>
           <w:lang w:val="en-US"/>
         </w:rPr>
-        <w:t>VHDL</w:t>
-      </w:r>
-      <w:r>
-        <w:rPr>
-          <w:rFonts w:ascii="Verdana" w:hAnsi="Verdana" w:cs="Calibri Light"/>
-          <w:sz w:val="18"/>
-          <w:szCs w:val="18"/>
-          <w:lang w:val="en-US"/>
-        </w:rPr>
-        <w:t>.</w:t>
+        <w:t>VHDL.</w:t>
       </w:r>
     </w:p>
     <w:p>
@@ -3262,8 +3213,6 @@
           <w:lang w:val="en-US"/>
         </w:rPr>
       </w:pPr>
-      <w:bookmarkStart w:id="0" w:name="_GoBack"/>
-      <w:bookmarkEnd w:id="0"/>
       <w:r>
         <w:rPr>
           <w:rFonts w:ascii="Verdana" w:hAnsi="Verdana" w:cs="Calibri Light"/>
@@ -5286,7 +5235,7 @@
 </file>
 
 <file path=customXml/itemProps1.xml><?xml version="1.0" encoding="utf-8"?>
-<ds:datastoreItem xmlns:ds="http://schemas.openxmlformats.org/officeDocument/2006/customXml" ds:itemID="{92E52DC1-604C-451B-BBE8-F0D94698FC50}">
+<ds:datastoreItem xmlns:ds="http://schemas.openxmlformats.org/officeDocument/2006/customXml" ds:itemID="{B4DF3592-53BB-4CDA-A134-D1C9B6CB9C5A}">
   <ds:schemaRefs>
     <ds:schemaRef ds:uri="http://schemas.openxmlformats.org/officeDocument/2006/bibliography"/>
   </ds:schemaRefs>

</xml_diff>